<commit_message>
One Hellow World added
</commit_message>
<xml_diff>
--- a/git's guide.docx
+++ b/git's guide.docx
@@ -7,7 +7,7 @@
         <w:pStyle w:val="a3"/>
         <w:numPr>
           <w:ilvl w:val="0"/>
-          <w:numId w:val="1"/>
+          <w:numId w:val="6"/>
         </w:numPr>
         <w:ind w:leftChars="0"/>
         <w:rPr>
@@ -32,7 +32,7 @@
         <w:pStyle w:val="a3"/>
         <w:numPr>
           <w:ilvl w:val="0"/>
-          <w:numId w:val="3"/>
+          <w:numId w:val="8"/>
         </w:numPr>
         <w:ind w:leftChars="0"/>
         <w:rPr>
@@ -51,7 +51,7 @@
         <w:pStyle w:val="a3"/>
         <w:numPr>
           <w:ilvl w:val="0"/>
-          <w:numId w:val="3"/>
+          <w:numId w:val="8"/>
         </w:numPr>
         <w:ind w:leftChars="0"/>
         <w:rPr>
@@ -70,7 +70,7 @@
         <w:pStyle w:val="a3"/>
         <w:numPr>
           <w:ilvl w:val="0"/>
-          <w:numId w:val="3"/>
+          <w:numId w:val="8"/>
         </w:numPr>
         <w:ind w:leftChars="0"/>
         <w:rPr>
@@ -101,7 +101,7 @@
         <w:pStyle w:val="a3"/>
         <w:numPr>
           <w:ilvl w:val="0"/>
-          <w:numId w:val="3"/>
+          <w:numId w:val="8"/>
         </w:numPr>
         <w:ind w:leftChars="0"/>
         <w:rPr>
@@ -134,7 +134,7 @@
         <w:pStyle w:val="a3"/>
         <w:numPr>
           <w:ilvl w:val="0"/>
-          <w:numId w:val="1"/>
+          <w:numId w:val="6"/>
         </w:numPr>
         <w:ind w:leftChars="0"/>
         <w:rPr>
@@ -220,7 +220,7 @@
         </w:numPr>
         <w:ind w:leftChars="0"/>
         <w:rPr>
-          <w:rFonts w:ascii="Meiryo UI" w:eastAsia="Meiryo UI" w:hAnsi="Meiryo UI" w:hint="eastAsia"/>
+          <w:rFonts w:ascii="Meiryo UI" w:eastAsia="Meiryo UI" w:hAnsi="Meiryo UI"/>
         </w:rPr>
       </w:pPr>
       <w:r>
@@ -239,11 +239,129 @@
     <w:p>
       <w:pPr>
         <w:pStyle w:val="a3"/>
-        <w:ind w:leftChars="0" w:left="360"/>
+        <w:numPr>
+          <w:ilvl w:val="0"/>
+          <w:numId w:val="6"/>
+        </w:numPr>
+        <w:ind w:leftChars="0"/>
+        <w:rPr>
+          <w:rFonts w:ascii="Meiryo UI" w:eastAsia="Meiryo UI" w:hAnsi="Meiryo UI"/>
+        </w:rPr>
+      </w:pPr>
+      <w:r>
+        <w:rPr>
+          <w:rFonts w:ascii="Meiryo UI" w:eastAsia="Meiryo UI" w:hAnsi="Meiryo UI"/>
+        </w:rPr>
+        <w:t>3.</w:t>
+      </w:r>
+      <w:r>
         <w:rPr>
           <w:rFonts w:ascii="Meiryo UI" w:eastAsia="Meiryo UI" w:hAnsi="Meiryo UI" w:hint="eastAsia"/>
         </w:rPr>
-      </w:pPr>
+        <w:t xml:space="preserve">　A</w:t>
+      </w:r>
+      <w:r>
+        <w:rPr>
+          <w:rFonts w:ascii="Meiryo UI" w:eastAsia="Meiryo UI" w:hAnsi="Meiryo UI"/>
+        </w:rPr>
+        <w:t>dd</w:t>
+      </w:r>
+    </w:p>
+    <w:p>
+      <w:pPr>
+        <w:pStyle w:val="a3"/>
+        <w:numPr>
+          <w:ilvl w:val="0"/>
+          <w:numId w:val="5"/>
+        </w:numPr>
+        <w:ind w:leftChars="0"/>
+        <w:rPr>
+          <w:rFonts w:ascii="Meiryo UI" w:eastAsia="Meiryo UI" w:hAnsi="Meiryo UI"/>
+        </w:rPr>
+      </w:pPr>
+      <w:r>
+        <w:rPr>
+          <w:rFonts w:ascii="Meiryo UI" w:eastAsia="Meiryo UI" w:hAnsi="Meiryo UI" w:hint="eastAsia"/>
+        </w:rPr>
+        <w:t>変更があったファイルをステージに上げるコマンド</w:t>
+      </w:r>
+    </w:p>
+    <w:p>
+      <w:pPr>
+        <w:pStyle w:val="a3"/>
+        <w:numPr>
+          <w:ilvl w:val="0"/>
+          <w:numId w:val="5"/>
+        </w:numPr>
+        <w:ind w:leftChars="0"/>
+        <w:rPr>
+          <w:rFonts w:ascii="Meiryo UI" w:eastAsia="Meiryo UI" w:hAnsi="Meiryo UI"/>
+        </w:rPr>
+      </w:pPr>
+      <w:r>
+        <w:rPr>
+          <w:rFonts w:ascii="Meiryo UI" w:eastAsia="Meiryo UI" w:hAnsi="Meiryo UI" w:hint="eastAsia"/>
+        </w:rPr>
+        <w:t>コマンド：g</w:t>
+      </w:r>
+      <w:r>
+        <w:rPr>
+          <w:rFonts w:ascii="Meiryo UI" w:eastAsia="Meiryo UI" w:hAnsi="Meiryo UI"/>
+        </w:rPr>
+        <w:t>it add</w:t>
+      </w:r>
+    </w:p>
+    <w:p>
+      <w:pPr>
+        <w:pStyle w:val="a3"/>
+        <w:numPr>
+          <w:ilvl w:val="0"/>
+          <w:numId w:val="5"/>
+        </w:numPr>
+        <w:ind w:leftChars="0"/>
+        <w:rPr>
+          <w:rFonts w:ascii="Meiryo UI" w:eastAsia="Meiryo UI" w:hAnsi="Meiryo UI"/>
+        </w:rPr>
+      </w:pPr>
+      <w:proofErr w:type="spellStart"/>
+      <w:r>
+        <w:rPr>
+          <w:rFonts w:ascii="Meiryo UI" w:eastAsia="Meiryo UI" w:hAnsi="Meiryo UI" w:hint="eastAsia"/>
+        </w:rPr>
+        <w:t>e</w:t>
+      </w:r>
+      <w:r>
+        <w:rPr>
+          <w:rFonts w:ascii="Meiryo UI" w:eastAsia="Meiryo UI" w:hAnsi="Meiryo UI"/>
+        </w:rPr>
+        <w:t>g.</w:t>
+      </w:r>
+      <w:proofErr w:type="spellEnd"/>
+      <w:r>
+        <w:rPr>
+          <w:rFonts w:ascii="Meiryo UI" w:eastAsia="Meiryo UI" w:hAnsi="Meiryo UI"/>
+        </w:rPr>
+        <w:t xml:space="preserve"> git add .</w:t>
+      </w:r>
+    </w:p>
+    <w:p>
+      <w:pPr>
+        <w:pStyle w:val="a3"/>
+        <w:numPr>
+          <w:ilvl w:val="0"/>
+          <w:numId w:val="5"/>
+        </w:numPr>
+        <w:ind w:leftChars="0"/>
+        <w:rPr>
+          <w:rFonts w:ascii="Meiryo UI" w:eastAsia="Meiryo UI" w:hAnsi="Meiryo UI"/>
+        </w:rPr>
+      </w:pPr>
+      <w:r>
+        <w:rPr>
+          <w:rFonts w:ascii="Meiryo UI" w:eastAsia="Meiryo UI" w:hAnsi="Meiryo UI" w:hint="eastAsia"/>
+        </w:rPr>
+        <w:t>.は全部を意味する</w:t>
+      </w:r>
       <w:bookmarkStart w:id="0" w:name="_GoBack"/>
       <w:bookmarkEnd w:id="0"/>
     </w:p>
@@ -462,6 +580,345 @@
     </w:lvl>
   </w:abstractNum>
   <w:abstractNum w:abstractNumId="2" w15:restartNumberingAfterBreak="0">
+    <w:nsid w:val="44B642C5"/>
+    <w:multiLevelType w:val="hybridMultilevel"/>
+    <w:tmpl w:val="693EEC78"/>
+    <w:lvl w:ilvl="0" w:tplc="0409000B">
+      <w:start w:val="1"/>
+      <w:numFmt w:val="bullet"/>
+      <w:lvlText w:val=""/>
+      <w:lvlJc w:val="left"/>
+      <w:pPr>
+        <w:ind w:left="420" w:hanging="420"/>
+      </w:pPr>
+      <w:rPr>
+        <w:rFonts w:ascii="Wingdings" w:hAnsi="Wingdings" w:hint="default"/>
+      </w:rPr>
+    </w:lvl>
+    <w:lvl w:ilvl="1" w:tplc="0409000B" w:tentative="1">
+      <w:start w:val="1"/>
+      <w:numFmt w:val="bullet"/>
+      <w:lvlText w:val=""/>
+      <w:lvlJc w:val="left"/>
+      <w:pPr>
+        <w:ind w:left="840" w:hanging="420"/>
+      </w:pPr>
+      <w:rPr>
+        <w:rFonts w:ascii="Wingdings" w:hAnsi="Wingdings" w:hint="default"/>
+      </w:rPr>
+    </w:lvl>
+    <w:lvl w:ilvl="2" w:tplc="0409000D" w:tentative="1">
+      <w:start w:val="1"/>
+      <w:numFmt w:val="bullet"/>
+      <w:lvlText w:val=""/>
+      <w:lvlJc w:val="left"/>
+      <w:pPr>
+        <w:ind w:left="1260" w:hanging="420"/>
+      </w:pPr>
+      <w:rPr>
+        <w:rFonts w:ascii="Wingdings" w:hAnsi="Wingdings" w:hint="default"/>
+      </w:rPr>
+    </w:lvl>
+    <w:lvl w:ilvl="3" w:tplc="04090001" w:tentative="1">
+      <w:start w:val="1"/>
+      <w:numFmt w:val="bullet"/>
+      <w:lvlText w:val=""/>
+      <w:lvlJc w:val="left"/>
+      <w:pPr>
+        <w:ind w:left="1680" w:hanging="420"/>
+      </w:pPr>
+      <w:rPr>
+        <w:rFonts w:ascii="Wingdings" w:hAnsi="Wingdings" w:hint="default"/>
+      </w:rPr>
+    </w:lvl>
+    <w:lvl w:ilvl="4" w:tplc="0409000B" w:tentative="1">
+      <w:start w:val="1"/>
+      <w:numFmt w:val="bullet"/>
+      <w:lvlText w:val=""/>
+      <w:lvlJc w:val="left"/>
+      <w:pPr>
+        <w:ind w:left="2100" w:hanging="420"/>
+      </w:pPr>
+      <w:rPr>
+        <w:rFonts w:ascii="Wingdings" w:hAnsi="Wingdings" w:hint="default"/>
+      </w:rPr>
+    </w:lvl>
+    <w:lvl w:ilvl="5" w:tplc="0409000D" w:tentative="1">
+      <w:start w:val="1"/>
+      <w:numFmt w:val="bullet"/>
+      <w:lvlText w:val=""/>
+      <w:lvlJc w:val="left"/>
+      <w:pPr>
+        <w:ind w:left="2520" w:hanging="420"/>
+      </w:pPr>
+      <w:rPr>
+        <w:rFonts w:ascii="Wingdings" w:hAnsi="Wingdings" w:hint="default"/>
+      </w:rPr>
+    </w:lvl>
+    <w:lvl w:ilvl="6" w:tplc="04090001" w:tentative="1">
+      <w:start w:val="1"/>
+      <w:numFmt w:val="bullet"/>
+      <w:lvlText w:val=""/>
+      <w:lvlJc w:val="left"/>
+      <w:pPr>
+        <w:ind w:left="2940" w:hanging="420"/>
+      </w:pPr>
+      <w:rPr>
+        <w:rFonts w:ascii="Wingdings" w:hAnsi="Wingdings" w:hint="default"/>
+      </w:rPr>
+    </w:lvl>
+    <w:lvl w:ilvl="7" w:tplc="0409000B" w:tentative="1">
+      <w:start w:val="1"/>
+      <w:numFmt w:val="bullet"/>
+      <w:lvlText w:val=""/>
+      <w:lvlJc w:val="left"/>
+      <w:pPr>
+        <w:ind w:left="3360" w:hanging="420"/>
+      </w:pPr>
+      <w:rPr>
+        <w:rFonts w:ascii="Wingdings" w:hAnsi="Wingdings" w:hint="default"/>
+      </w:rPr>
+    </w:lvl>
+    <w:lvl w:ilvl="8" w:tplc="0409000D" w:tentative="1">
+      <w:start w:val="1"/>
+      <w:numFmt w:val="bullet"/>
+      <w:lvlText w:val=""/>
+      <w:lvlJc w:val="left"/>
+      <w:pPr>
+        <w:ind w:left="3780" w:hanging="420"/>
+      </w:pPr>
+      <w:rPr>
+        <w:rFonts w:ascii="Wingdings" w:hAnsi="Wingdings" w:hint="default"/>
+      </w:rPr>
+    </w:lvl>
+  </w:abstractNum>
+  <w:abstractNum w:abstractNumId="3" w15:restartNumberingAfterBreak="0">
+    <w:nsid w:val="4511513C"/>
+    <w:multiLevelType w:val="hybridMultilevel"/>
+    <w:tmpl w:val="6924E1D4"/>
+    <w:lvl w:ilvl="0" w:tplc="0409000B">
+      <w:start w:val="1"/>
+      <w:numFmt w:val="bullet"/>
+      <w:lvlText w:val=""/>
+      <w:lvlJc w:val="left"/>
+      <w:pPr>
+        <w:ind w:left="1260" w:hanging="420"/>
+      </w:pPr>
+      <w:rPr>
+        <w:rFonts w:ascii="Wingdings" w:hAnsi="Wingdings" w:hint="default"/>
+      </w:rPr>
+    </w:lvl>
+    <w:lvl w:ilvl="1" w:tplc="0409000B" w:tentative="1">
+      <w:start w:val="1"/>
+      <w:numFmt w:val="bullet"/>
+      <w:lvlText w:val=""/>
+      <w:lvlJc w:val="left"/>
+      <w:pPr>
+        <w:ind w:left="1680" w:hanging="420"/>
+      </w:pPr>
+      <w:rPr>
+        <w:rFonts w:ascii="Wingdings" w:hAnsi="Wingdings" w:hint="default"/>
+      </w:rPr>
+    </w:lvl>
+    <w:lvl w:ilvl="2" w:tplc="0409000D" w:tentative="1">
+      <w:start w:val="1"/>
+      <w:numFmt w:val="bullet"/>
+      <w:lvlText w:val=""/>
+      <w:lvlJc w:val="left"/>
+      <w:pPr>
+        <w:ind w:left="2100" w:hanging="420"/>
+      </w:pPr>
+      <w:rPr>
+        <w:rFonts w:ascii="Wingdings" w:hAnsi="Wingdings" w:hint="default"/>
+      </w:rPr>
+    </w:lvl>
+    <w:lvl w:ilvl="3" w:tplc="04090001" w:tentative="1">
+      <w:start w:val="1"/>
+      <w:numFmt w:val="bullet"/>
+      <w:lvlText w:val=""/>
+      <w:lvlJc w:val="left"/>
+      <w:pPr>
+        <w:ind w:left="2520" w:hanging="420"/>
+      </w:pPr>
+      <w:rPr>
+        <w:rFonts w:ascii="Wingdings" w:hAnsi="Wingdings" w:hint="default"/>
+      </w:rPr>
+    </w:lvl>
+    <w:lvl w:ilvl="4" w:tplc="0409000B" w:tentative="1">
+      <w:start w:val="1"/>
+      <w:numFmt w:val="bullet"/>
+      <w:lvlText w:val=""/>
+      <w:lvlJc w:val="left"/>
+      <w:pPr>
+        <w:ind w:left="2940" w:hanging="420"/>
+      </w:pPr>
+      <w:rPr>
+        <w:rFonts w:ascii="Wingdings" w:hAnsi="Wingdings" w:hint="default"/>
+      </w:rPr>
+    </w:lvl>
+    <w:lvl w:ilvl="5" w:tplc="0409000D" w:tentative="1">
+      <w:start w:val="1"/>
+      <w:numFmt w:val="bullet"/>
+      <w:lvlText w:val=""/>
+      <w:lvlJc w:val="left"/>
+      <w:pPr>
+        <w:ind w:left="3360" w:hanging="420"/>
+      </w:pPr>
+      <w:rPr>
+        <w:rFonts w:ascii="Wingdings" w:hAnsi="Wingdings" w:hint="default"/>
+      </w:rPr>
+    </w:lvl>
+    <w:lvl w:ilvl="6" w:tplc="04090001" w:tentative="1">
+      <w:start w:val="1"/>
+      <w:numFmt w:val="bullet"/>
+      <w:lvlText w:val=""/>
+      <w:lvlJc w:val="left"/>
+      <w:pPr>
+        <w:ind w:left="3780" w:hanging="420"/>
+      </w:pPr>
+      <w:rPr>
+        <w:rFonts w:ascii="Wingdings" w:hAnsi="Wingdings" w:hint="default"/>
+      </w:rPr>
+    </w:lvl>
+    <w:lvl w:ilvl="7" w:tplc="0409000B" w:tentative="1">
+      <w:start w:val="1"/>
+      <w:numFmt w:val="bullet"/>
+      <w:lvlText w:val=""/>
+      <w:lvlJc w:val="left"/>
+      <w:pPr>
+        <w:ind w:left="4200" w:hanging="420"/>
+      </w:pPr>
+      <w:rPr>
+        <w:rFonts w:ascii="Wingdings" w:hAnsi="Wingdings" w:hint="default"/>
+      </w:rPr>
+    </w:lvl>
+    <w:lvl w:ilvl="8" w:tplc="0409000D" w:tentative="1">
+      <w:start w:val="1"/>
+      <w:numFmt w:val="bullet"/>
+      <w:lvlText w:val=""/>
+      <w:lvlJc w:val="left"/>
+      <w:pPr>
+        <w:ind w:left="4620" w:hanging="420"/>
+      </w:pPr>
+      <w:rPr>
+        <w:rFonts w:ascii="Wingdings" w:hAnsi="Wingdings" w:hint="default"/>
+      </w:rPr>
+    </w:lvl>
+  </w:abstractNum>
+  <w:abstractNum w:abstractNumId="4" w15:restartNumberingAfterBreak="0">
+    <w:nsid w:val="4EEF6D4E"/>
+    <w:multiLevelType w:val="hybridMultilevel"/>
+    <w:tmpl w:val="3D52D8D8"/>
+    <w:lvl w:ilvl="0" w:tplc="0409000B">
+      <w:start w:val="1"/>
+      <w:numFmt w:val="bullet"/>
+      <w:lvlText w:val=""/>
+      <w:lvlJc w:val="left"/>
+      <w:pPr>
+        <w:ind w:left="780" w:hanging="420"/>
+      </w:pPr>
+      <w:rPr>
+        <w:rFonts w:ascii="Wingdings" w:hAnsi="Wingdings" w:hint="default"/>
+      </w:rPr>
+    </w:lvl>
+    <w:lvl w:ilvl="1" w:tplc="0409000B" w:tentative="1">
+      <w:start w:val="1"/>
+      <w:numFmt w:val="bullet"/>
+      <w:lvlText w:val=""/>
+      <w:lvlJc w:val="left"/>
+      <w:pPr>
+        <w:ind w:left="1200" w:hanging="420"/>
+      </w:pPr>
+      <w:rPr>
+        <w:rFonts w:ascii="Wingdings" w:hAnsi="Wingdings" w:hint="default"/>
+      </w:rPr>
+    </w:lvl>
+    <w:lvl w:ilvl="2" w:tplc="0409000D" w:tentative="1">
+      <w:start w:val="1"/>
+      <w:numFmt w:val="bullet"/>
+      <w:lvlText w:val=""/>
+      <w:lvlJc w:val="left"/>
+      <w:pPr>
+        <w:ind w:left="1620" w:hanging="420"/>
+      </w:pPr>
+      <w:rPr>
+        <w:rFonts w:ascii="Wingdings" w:hAnsi="Wingdings" w:hint="default"/>
+      </w:rPr>
+    </w:lvl>
+    <w:lvl w:ilvl="3" w:tplc="04090001" w:tentative="1">
+      <w:start w:val="1"/>
+      <w:numFmt w:val="bullet"/>
+      <w:lvlText w:val=""/>
+      <w:lvlJc w:val="left"/>
+      <w:pPr>
+        <w:ind w:left="2040" w:hanging="420"/>
+      </w:pPr>
+      <w:rPr>
+        <w:rFonts w:ascii="Wingdings" w:hAnsi="Wingdings" w:hint="default"/>
+      </w:rPr>
+    </w:lvl>
+    <w:lvl w:ilvl="4" w:tplc="0409000B" w:tentative="1">
+      <w:start w:val="1"/>
+      <w:numFmt w:val="bullet"/>
+      <w:lvlText w:val=""/>
+      <w:lvlJc w:val="left"/>
+      <w:pPr>
+        <w:ind w:left="2460" w:hanging="420"/>
+      </w:pPr>
+      <w:rPr>
+        <w:rFonts w:ascii="Wingdings" w:hAnsi="Wingdings" w:hint="default"/>
+      </w:rPr>
+    </w:lvl>
+    <w:lvl w:ilvl="5" w:tplc="0409000D" w:tentative="1">
+      <w:start w:val="1"/>
+      <w:numFmt w:val="bullet"/>
+      <w:lvlText w:val=""/>
+      <w:lvlJc w:val="left"/>
+      <w:pPr>
+        <w:ind w:left="2880" w:hanging="420"/>
+      </w:pPr>
+      <w:rPr>
+        <w:rFonts w:ascii="Wingdings" w:hAnsi="Wingdings" w:hint="default"/>
+      </w:rPr>
+    </w:lvl>
+    <w:lvl w:ilvl="6" w:tplc="04090001" w:tentative="1">
+      <w:start w:val="1"/>
+      <w:numFmt w:val="bullet"/>
+      <w:lvlText w:val=""/>
+      <w:lvlJc w:val="left"/>
+      <w:pPr>
+        <w:ind w:left="3300" w:hanging="420"/>
+      </w:pPr>
+      <w:rPr>
+        <w:rFonts w:ascii="Wingdings" w:hAnsi="Wingdings" w:hint="default"/>
+      </w:rPr>
+    </w:lvl>
+    <w:lvl w:ilvl="7" w:tplc="0409000B" w:tentative="1">
+      <w:start w:val="1"/>
+      <w:numFmt w:val="bullet"/>
+      <w:lvlText w:val=""/>
+      <w:lvlJc w:val="left"/>
+      <w:pPr>
+        <w:ind w:left="3720" w:hanging="420"/>
+      </w:pPr>
+      <w:rPr>
+        <w:rFonts w:ascii="Wingdings" w:hAnsi="Wingdings" w:hint="default"/>
+      </w:rPr>
+    </w:lvl>
+    <w:lvl w:ilvl="8" w:tplc="0409000D" w:tentative="1">
+      <w:start w:val="1"/>
+      <w:numFmt w:val="bullet"/>
+      <w:lvlText w:val=""/>
+      <w:lvlJc w:val="left"/>
+      <w:pPr>
+        <w:ind w:left="4140" w:hanging="420"/>
+      </w:pPr>
+      <w:rPr>
+        <w:rFonts w:ascii="Wingdings" w:hAnsi="Wingdings" w:hint="default"/>
+      </w:rPr>
+    </w:lvl>
+  </w:abstractNum>
+  <w:abstractNum w:abstractNumId="5" w15:restartNumberingAfterBreak="0">
     <w:nsid w:val="502318DD"/>
     <w:multiLevelType w:val="hybridMultilevel"/>
     <w:tmpl w:val="00FE6884"/>
@@ -572,6 +1029,205 @@
       <w:rPr>
         <w:rFonts w:ascii="Wingdings" w:hAnsi="Wingdings" w:hint="default"/>
       </w:rPr>
+    </w:lvl>
+  </w:abstractNum>
+  <w:abstractNum w:abstractNumId="6" w15:restartNumberingAfterBreak="0">
+    <w:nsid w:val="71616BA3"/>
+    <w:multiLevelType w:val="hybridMultilevel"/>
+    <w:tmpl w:val="277C298C"/>
+    <w:lvl w:ilvl="0" w:tplc="0409000F">
+      <w:start w:val="1"/>
+      <w:numFmt w:val="decimal"/>
+      <w:lvlText w:val="%1."/>
+      <w:lvlJc w:val="left"/>
+      <w:pPr>
+        <w:ind w:left="780" w:hanging="420"/>
+      </w:pPr>
+      <w:rPr>
+        <w:rFonts w:hint="default"/>
+      </w:rPr>
+    </w:lvl>
+    <w:lvl w:ilvl="1" w:tplc="0409000B" w:tentative="1">
+      <w:start w:val="1"/>
+      <w:numFmt w:val="bullet"/>
+      <w:lvlText w:val=""/>
+      <w:lvlJc w:val="left"/>
+      <w:pPr>
+        <w:ind w:left="1200" w:hanging="420"/>
+      </w:pPr>
+      <w:rPr>
+        <w:rFonts w:ascii="Wingdings" w:hAnsi="Wingdings" w:hint="default"/>
+      </w:rPr>
+    </w:lvl>
+    <w:lvl w:ilvl="2" w:tplc="0409000D" w:tentative="1">
+      <w:start w:val="1"/>
+      <w:numFmt w:val="bullet"/>
+      <w:lvlText w:val=""/>
+      <w:lvlJc w:val="left"/>
+      <w:pPr>
+        <w:ind w:left="1620" w:hanging="420"/>
+      </w:pPr>
+      <w:rPr>
+        <w:rFonts w:ascii="Wingdings" w:hAnsi="Wingdings" w:hint="default"/>
+      </w:rPr>
+    </w:lvl>
+    <w:lvl w:ilvl="3" w:tplc="04090001" w:tentative="1">
+      <w:start w:val="1"/>
+      <w:numFmt w:val="bullet"/>
+      <w:lvlText w:val=""/>
+      <w:lvlJc w:val="left"/>
+      <w:pPr>
+        <w:ind w:left="2040" w:hanging="420"/>
+      </w:pPr>
+      <w:rPr>
+        <w:rFonts w:ascii="Wingdings" w:hAnsi="Wingdings" w:hint="default"/>
+      </w:rPr>
+    </w:lvl>
+    <w:lvl w:ilvl="4" w:tplc="0409000B" w:tentative="1">
+      <w:start w:val="1"/>
+      <w:numFmt w:val="bullet"/>
+      <w:lvlText w:val=""/>
+      <w:lvlJc w:val="left"/>
+      <w:pPr>
+        <w:ind w:left="2460" w:hanging="420"/>
+      </w:pPr>
+      <w:rPr>
+        <w:rFonts w:ascii="Wingdings" w:hAnsi="Wingdings" w:hint="default"/>
+      </w:rPr>
+    </w:lvl>
+    <w:lvl w:ilvl="5" w:tplc="0409000D" w:tentative="1">
+      <w:start w:val="1"/>
+      <w:numFmt w:val="bullet"/>
+      <w:lvlText w:val=""/>
+      <w:lvlJc w:val="left"/>
+      <w:pPr>
+        <w:ind w:left="2880" w:hanging="420"/>
+      </w:pPr>
+      <w:rPr>
+        <w:rFonts w:ascii="Wingdings" w:hAnsi="Wingdings" w:hint="default"/>
+      </w:rPr>
+    </w:lvl>
+    <w:lvl w:ilvl="6" w:tplc="04090001" w:tentative="1">
+      <w:start w:val="1"/>
+      <w:numFmt w:val="bullet"/>
+      <w:lvlText w:val=""/>
+      <w:lvlJc w:val="left"/>
+      <w:pPr>
+        <w:ind w:left="3300" w:hanging="420"/>
+      </w:pPr>
+      <w:rPr>
+        <w:rFonts w:ascii="Wingdings" w:hAnsi="Wingdings" w:hint="default"/>
+      </w:rPr>
+    </w:lvl>
+    <w:lvl w:ilvl="7" w:tplc="0409000B" w:tentative="1">
+      <w:start w:val="1"/>
+      <w:numFmt w:val="bullet"/>
+      <w:lvlText w:val=""/>
+      <w:lvlJc w:val="left"/>
+      <w:pPr>
+        <w:ind w:left="3720" w:hanging="420"/>
+      </w:pPr>
+      <w:rPr>
+        <w:rFonts w:ascii="Wingdings" w:hAnsi="Wingdings" w:hint="default"/>
+      </w:rPr>
+    </w:lvl>
+    <w:lvl w:ilvl="8" w:tplc="0409000D" w:tentative="1">
+      <w:start w:val="1"/>
+      <w:numFmt w:val="bullet"/>
+      <w:lvlText w:val=""/>
+      <w:lvlJc w:val="left"/>
+      <w:pPr>
+        <w:ind w:left="4140" w:hanging="420"/>
+      </w:pPr>
+      <w:rPr>
+        <w:rFonts w:ascii="Wingdings" w:hAnsi="Wingdings" w:hint="default"/>
+      </w:rPr>
+    </w:lvl>
+  </w:abstractNum>
+  <w:abstractNum w:abstractNumId="7" w15:restartNumberingAfterBreak="0">
+    <w:nsid w:val="73972E62"/>
+    <w:multiLevelType w:val="hybridMultilevel"/>
+    <w:tmpl w:val="399EC9E2"/>
+    <w:lvl w:ilvl="0" w:tplc="0409000F">
+      <w:start w:val="1"/>
+      <w:numFmt w:val="decimal"/>
+      <w:lvlText w:val="%1."/>
+      <w:lvlJc w:val="left"/>
+      <w:pPr>
+        <w:ind w:left="420" w:hanging="420"/>
+      </w:pPr>
+    </w:lvl>
+    <w:lvl w:ilvl="1" w:tplc="04090017" w:tentative="1">
+      <w:start w:val="1"/>
+      <w:numFmt w:val="aiueoFullWidth"/>
+      <w:lvlText w:val="(%2)"/>
+      <w:lvlJc w:val="left"/>
+      <w:pPr>
+        <w:ind w:left="840" w:hanging="420"/>
+      </w:pPr>
+    </w:lvl>
+    <w:lvl w:ilvl="2" w:tplc="04090011" w:tentative="1">
+      <w:start w:val="1"/>
+      <w:numFmt w:val="decimalEnclosedCircle"/>
+      <w:lvlText w:val="%3"/>
+      <w:lvlJc w:val="left"/>
+      <w:pPr>
+        <w:ind w:left="1260" w:hanging="420"/>
+      </w:pPr>
+    </w:lvl>
+    <w:lvl w:ilvl="3" w:tplc="0409000F" w:tentative="1">
+      <w:start w:val="1"/>
+      <w:numFmt w:val="decimal"/>
+      <w:lvlText w:val="%4."/>
+      <w:lvlJc w:val="left"/>
+      <w:pPr>
+        <w:ind w:left="1680" w:hanging="420"/>
+      </w:pPr>
+    </w:lvl>
+    <w:lvl w:ilvl="4" w:tplc="04090017" w:tentative="1">
+      <w:start w:val="1"/>
+      <w:numFmt w:val="aiueoFullWidth"/>
+      <w:lvlText w:val="(%5)"/>
+      <w:lvlJc w:val="left"/>
+      <w:pPr>
+        <w:ind w:left="2100" w:hanging="420"/>
+      </w:pPr>
+    </w:lvl>
+    <w:lvl w:ilvl="5" w:tplc="04090011" w:tentative="1">
+      <w:start w:val="1"/>
+      <w:numFmt w:val="decimalEnclosedCircle"/>
+      <w:lvlText w:val="%6"/>
+      <w:lvlJc w:val="left"/>
+      <w:pPr>
+        <w:ind w:left="2520" w:hanging="420"/>
+      </w:pPr>
+    </w:lvl>
+    <w:lvl w:ilvl="6" w:tplc="0409000F" w:tentative="1">
+      <w:start w:val="1"/>
+      <w:numFmt w:val="decimal"/>
+      <w:lvlText w:val="%7."/>
+      <w:lvlJc w:val="left"/>
+      <w:pPr>
+        <w:ind w:left="2940" w:hanging="420"/>
+      </w:pPr>
+    </w:lvl>
+    <w:lvl w:ilvl="7" w:tplc="04090017" w:tentative="1">
+      <w:start w:val="1"/>
+      <w:numFmt w:val="aiueoFullWidth"/>
+      <w:lvlText w:val="(%8)"/>
+      <w:lvlJc w:val="left"/>
+      <w:pPr>
+        <w:ind w:left="3360" w:hanging="420"/>
+      </w:pPr>
+    </w:lvl>
+    <w:lvl w:ilvl="8" w:tplc="04090011" w:tentative="1">
+      <w:start w:val="1"/>
+      <w:numFmt w:val="decimalEnclosedCircle"/>
+      <w:lvlText w:val="%9"/>
+      <w:lvlJc w:val="left"/>
+      <w:pPr>
+        <w:ind w:left="3780" w:hanging="420"/>
+      </w:pPr>
     </w:lvl>
   </w:abstractNum>
   <w:num w:numId="1">
@@ -581,7 +1237,22 @@
     <w:abstractNumId w:val="1"/>
   </w:num>
   <w:num w:numId="3">
+    <w:abstractNumId w:val="5"/>
+  </w:num>
+  <w:num w:numId="4">
+    <w:abstractNumId w:val="3"/>
+  </w:num>
+  <w:num w:numId="5">
     <w:abstractNumId w:val="2"/>
+  </w:num>
+  <w:num w:numId="6">
+    <w:abstractNumId w:val="7"/>
+  </w:num>
+  <w:num w:numId="7">
+    <w:abstractNumId w:val="6"/>
+  </w:num>
+  <w:num w:numId="8">
+    <w:abstractNumId w:val="4"/>
   </w:num>
 </w:numbering>
 </file>

</xml_diff>